<commit_message>
Some JeS text and enhancements to JoR
</commit_message>
<xml_diff>
--- a/steering/NERC-IoF-Proposal/GCISM-IoF-JeS.docx
+++ b/steering/NERC-IoF-Proposal/GCISM-IoF-JeS.docx
@@ -16,6 +16,218 @@
       </w:pPr>
       <w:r>
         <w:t>Objectives (4000 chars)</w:t>
+      </w:r>
+    </w:p>
+    <w:p>
+      <w:r>
+        <w:t>The overall objectiv</w:t>
+      </w:r>
+      <w:r>
+        <w:t xml:space="preserve">e of the project is to cement and strengthen UK leadership in the field of coupled ice-sheet-climate modelling, through the deepening of an existing, unfunded international collaboration, and by the development of an international network of model users and providers. </w:t>
+      </w:r>
+      <w:r>
+        <w:t>In particular, we will work with the developers of the Community Earth System Model in the US (CESM), and the Hadley Centre (UK). In addition, w</w:t>
+      </w:r>
+      <w:r>
+        <w:t xml:space="preserve">e will work with a broad spectrum of scientific stakeholders to achieve </w:t>
+      </w:r>
+      <w:r>
+        <w:t>the most widely-applicable solution</w:t>
+      </w:r>
+      <w:r>
+        <w:t>, and focus on the impact that the work will have among these parties. There are two broad aims</w:t>
+      </w:r>
+      <w:r>
+        <w:t>:</w:t>
+      </w:r>
+    </w:p>
+    <w:p>
+      <w:pPr>
+        <w:rPr>
+          <w:bCs/>
+          <w:iCs/>
+        </w:rPr>
+      </w:pPr>
+    </w:p>
+    <w:p>
+      <w:r>
+        <w:rPr>
+          <w:bCs/>
+          <w:iCs/>
+        </w:rPr>
+        <w:t>1.</w:t>
+      </w:r>
+      <w:r>
+        <w:rPr>
+          <w:bCs/>
+          <w:iCs/>
+        </w:rPr>
+        <w:t xml:space="preserve"> </w:t>
+      </w:r>
+      <w:r>
+        <w:rPr>
+          <w:bCs/>
+          <w:iCs/>
+        </w:rPr>
+        <w:t xml:space="preserve">Development of a generic technical and scientific framework for ISM-GCM coupling, which will define a standard for ice sheet models (ISMs) and global climate models (GCMs) to use in the future. </w:t>
+      </w:r>
+      <w:r>
+        <w:t>This will first involve the definition of scientific and technical requirements. From these, a specification of ice sheet model internal and external interfaces</w:t>
+      </w:r>
+      <w:r>
+        <w:t xml:space="preserve"> (API)</w:t>
+      </w:r>
+      <w:r>
+        <w:t xml:space="preserve"> will be constructed. </w:t>
+      </w:r>
+    </w:p>
+    <w:p>
+      <w:pPr>
+        <w:rPr>
+          <w:bCs/>
+          <w:iCs/>
+        </w:rPr>
+      </w:pPr>
+    </w:p>
+    <w:p>
+      <w:pPr>
+        <w:rPr>
+          <w:bCs/>
+          <w:iCs/>
+        </w:rPr>
+      </w:pPr>
+      <w:r>
+        <w:rPr>
+          <w:bCs/>
+          <w:iCs/>
+        </w:rPr>
+        <w:t xml:space="preserve">2. </w:t>
+      </w:r>
+      <w:r>
+        <w:rPr>
+          <w:bCs/>
+          <w:iCs/>
+        </w:rPr>
+        <w:t>Implementation of the ISM part of the framework within Glimmer-CISM, and the GCM part within CESM and the Hadley Centre climate models.</w:t>
+      </w:r>
+      <w:r>
+        <w:rPr>
+          <w:bCs/>
+          <w:iCs/>
+        </w:rPr>
+        <w:t xml:space="preserve"> In addition, we will make i</w:t>
+      </w:r>
+      <w:r>
+        <w:rPr>
+          <w:bCs/>
+          <w:iCs/>
+        </w:rPr>
+        <w:t>mprovements to Glimmer-CISM accessibility and usability</w:t>
+      </w:r>
+      <w:r>
+        <w:rPr>
+          <w:bCs/>
+          <w:iCs/>
+        </w:rPr>
+        <w:t>, including a new graphical user interface</w:t>
+      </w:r>
+      <w:r>
+        <w:rPr>
+          <w:bCs/>
+          <w:iCs/>
+        </w:rPr>
+        <w:t>.</w:t>
+      </w:r>
+      <w:r>
+        <w:rPr>
+          <w:bCs/>
+          <w:iCs/>
+        </w:rPr>
+        <w:t xml:space="preserve"> We will create and deliver </w:t>
+      </w:r>
+      <w:r>
+        <w:rPr>
+          <w:bCs/>
+          <w:iCs/>
+        </w:rPr>
+        <w:t>training materials and courses for the user-community</w:t>
+      </w:r>
+      <w:r>
+        <w:rPr>
+          <w:bCs/>
+          <w:iCs/>
+        </w:rPr>
+        <w:t>, and e</w:t>
+      </w:r>
+      <w:r>
+        <w:rPr>
+          <w:bCs/>
+          <w:iCs/>
+        </w:rPr>
+        <w:t>stablish a longer-term community network to provide a forum for future developments.</w:t>
+      </w:r>
+    </w:p>
+    <w:p/>
+    <w:p>
+      <w:r>
+        <w:t>Specific aims, in order of priority are:</w:t>
+      </w:r>
+    </w:p>
+    <w:p/>
+    <w:p>
+      <w:r>
+        <w:t>1. Development of comprehensive ISM/GCM coupling API, based on experiences of Hadley Centre and CESM partners.</w:t>
+      </w:r>
+    </w:p>
+    <w:p>
+      <w:r>
+        <w:t>2. Implementation of API in Glimmer-CISM/CESM coupled model</w:t>
+      </w:r>
+    </w:p>
+    <w:p>
+      <w:r>
+        <w:t>3. Implementation of API in Glimmer-CISM/HadGEM3 coupled model</w:t>
+      </w:r>
+    </w:p>
+    <w:p>
+      <w:r>
+        <w:t>4. Widespread engagement of ISM/GCM communities in these issues</w:t>
+      </w:r>
+    </w:p>
+    <w:p>
+      <w:r>
+        <w:t>5. Successful training events drawing in modellers from across the international ISM/GCM communities</w:t>
+      </w:r>
+    </w:p>
+    <w:p>
+      <w:r>
+        <w:t>6. Improved Glimmer-CISM website incorporating training materials</w:t>
+      </w:r>
+    </w:p>
+    <w:p>
+      <w:r>
+        <w:t>7. New graphical user interface for Glimmer-CISM</w:t>
+      </w:r>
+    </w:p>
+    <w:p>
+      <w:pPr>
+        <w:pStyle w:val="Heading1"/>
+      </w:pPr>
+      <w:r>
+        <w:t>Summary (4000 chars)</w:t>
+      </w:r>
+    </w:p>
+    <w:p>
+      <w:r>
+        <w:t xml:space="preserve">The impact of climate change on the Greenland and Antarctic ice sheets is a problem of great importance to society. At the moment, we do not have very good estimates for the amount that these ice sheets will shrink during the coming century, and consequently it is difficult to predict how much sea level will change. Sea level rise is a concern because of the difficulties it would cause to the millions of people worldwide who live in low-lying areas. </w:t>
+      </w:r>
+    </w:p>
+    <w:p>
+      <w:pPr>
+        <w:pStyle w:val="Heading1"/>
+      </w:pPr>
+      <w:r>
+        <w:t>Academic Beneficiaries (4000 chars)</w:t>
       </w:r>
     </w:p>
     <w:p>
@@ -33,42 +245,7 @@
         <w:pStyle w:val="Heading1"/>
       </w:pPr>
       <w:r>
-        <w:t>Summary (4000 chars)</w:t>
-      </w:r>
-    </w:p>
-    <w:p>
-      <w:pPr>
-        <w:pBdr>
-          <w:top w:val="single" w:sz="4" w:space="1" w:color="auto"/>
-          <w:left w:val="single" w:sz="4" w:space="4" w:color="auto"/>
-          <w:bottom w:val="single" w:sz="4" w:space="1" w:color="auto"/>
-          <w:right w:val="single" w:sz="4" w:space="4" w:color="auto"/>
-        </w:pBdr>
-      </w:pPr>
-    </w:p>
-    <w:p>
-      <w:pPr>
-        <w:pStyle w:val="Heading1"/>
-      </w:pPr>
-      <w:r>
-        <w:t>Academic Beneficiaries (4000 chars)</w:t>
-      </w:r>
-    </w:p>
-    <w:p>
-      <w:pPr>
-        <w:pBdr>
-          <w:top w:val="single" w:sz="4" w:space="1" w:color="auto"/>
-          <w:left w:val="single" w:sz="4" w:space="4" w:color="auto"/>
-          <w:bottom w:val="single" w:sz="4" w:space="1" w:color="auto"/>
-          <w:right w:val="single" w:sz="4" w:space="4" w:color="auto"/>
-        </w:pBdr>
-      </w:pPr>
-    </w:p>
-    <w:p>
-      <w:pPr>
-        <w:pStyle w:val="Heading1"/>
-      </w:pPr>
-      <w:r>
+        <w:lastRenderedPageBreak/>
         <w:t>Impact Summary (4000 chars)</w:t>
       </w:r>
     </w:p>
@@ -91,6 +268,780 @@
     </w:sectPr>
   </w:body>
 </w:document>
+</file>
+
+<file path=word/numbering.xml><?xml version="1.0" encoding="utf-8"?>
+<w:numbering xmlns:ve="http://schemas.openxmlformats.org/markup-compatibility/2006" xmlns:o="urn:schemas-microsoft-com:office:office" xmlns:r="http://schemas.openxmlformats.org/officeDocument/2006/relationships" xmlns:m="http://schemas.openxmlformats.org/officeDocument/2006/math" xmlns:v="urn:schemas-microsoft-com:vml" xmlns:wp="http://schemas.openxmlformats.org/drawingml/2006/wordprocessingDrawing" xmlns:w10="urn:schemas-microsoft-com:office:word" xmlns:w="http://schemas.openxmlformats.org/wordprocessingml/2006/main" xmlns:wne="http://schemas.microsoft.com/office/word/2006/wordml">
+  <w:abstractNum w:abstractNumId="0">
+    <w:nsid w:val="21A44BF1"/>
+    <w:multiLevelType w:val="hybridMultilevel"/>
+    <w:tmpl w:val="67849528"/>
+    <w:lvl w:ilvl="0" w:tplc="0809000F">
+      <w:start w:val="1"/>
+      <w:numFmt w:val="decimal"/>
+      <w:lvlText w:val="%1."/>
+      <w:lvlJc w:val="left"/>
+      <w:pPr>
+        <w:ind w:left="720" w:hanging="360"/>
+      </w:pPr>
+      <w:rPr>
+        <w:rFonts w:hint="default"/>
+      </w:rPr>
+    </w:lvl>
+    <w:lvl w:ilvl="1" w:tplc="08090019" w:tentative="1">
+      <w:start w:val="1"/>
+      <w:numFmt w:val="lowerLetter"/>
+      <w:lvlText w:val="%2."/>
+      <w:lvlJc w:val="left"/>
+      <w:pPr>
+        <w:ind w:left="1440" w:hanging="360"/>
+      </w:pPr>
+    </w:lvl>
+    <w:lvl w:ilvl="2" w:tplc="0809001B" w:tentative="1">
+      <w:start w:val="1"/>
+      <w:numFmt w:val="lowerRoman"/>
+      <w:lvlText w:val="%3."/>
+      <w:lvlJc w:val="right"/>
+      <w:pPr>
+        <w:ind w:left="2160" w:hanging="180"/>
+      </w:pPr>
+    </w:lvl>
+    <w:lvl w:ilvl="3" w:tplc="0809000F" w:tentative="1">
+      <w:start w:val="1"/>
+      <w:numFmt w:val="decimal"/>
+      <w:lvlText w:val="%4."/>
+      <w:lvlJc w:val="left"/>
+      <w:pPr>
+        <w:ind w:left="2880" w:hanging="360"/>
+      </w:pPr>
+    </w:lvl>
+    <w:lvl w:ilvl="4" w:tplc="08090019" w:tentative="1">
+      <w:start w:val="1"/>
+      <w:numFmt w:val="lowerLetter"/>
+      <w:lvlText w:val="%5."/>
+      <w:lvlJc w:val="left"/>
+      <w:pPr>
+        <w:ind w:left="3600" w:hanging="360"/>
+      </w:pPr>
+    </w:lvl>
+    <w:lvl w:ilvl="5" w:tplc="0809001B" w:tentative="1">
+      <w:start w:val="1"/>
+      <w:numFmt w:val="lowerRoman"/>
+      <w:lvlText w:val="%6."/>
+      <w:lvlJc w:val="right"/>
+      <w:pPr>
+        <w:ind w:left="4320" w:hanging="180"/>
+      </w:pPr>
+    </w:lvl>
+    <w:lvl w:ilvl="6" w:tplc="0809000F" w:tentative="1">
+      <w:start w:val="1"/>
+      <w:numFmt w:val="decimal"/>
+      <w:lvlText w:val="%7."/>
+      <w:lvlJc w:val="left"/>
+      <w:pPr>
+        <w:ind w:left="5040" w:hanging="360"/>
+      </w:pPr>
+    </w:lvl>
+    <w:lvl w:ilvl="7" w:tplc="08090019" w:tentative="1">
+      <w:start w:val="1"/>
+      <w:numFmt w:val="lowerLetter"/>
+      <w:lvlText w:val="%8."/>
+      <w:lvlJc w:val="left"/>
+      <w:pPr>
+        <w:ind w:left="5760" w:hanging="360"/>
+      </w:pPr>
+    </w:lvl>
+    <w:lvl w:ilvl="8" w:tplc="0809001B" w:tentative="1">
+      <w:start w:val="1"/>
+      <w:numFmt w:val="lowerRoman"/>
+      <w:lvlText w:val="%9."/>
+      <w:lvlJc w:val="right"/>
+      <w:pPr>
+        <w:ind w:left="6480" w:hanging="180"/>
+      </w:pPr>
+    </w:lvl>
+  </w:abstractNum>
+  <w:abstractNum w:abstractNumId="1">
+    <w:nsid w:val="28B43819"/>
+    <w:multiLevelType w:val="hybridMultilevel"/>
+    <w:tmpl w:val="7AE2AD22"/>
+    <w:lvl w:ilvl="0" w:tplc="BFE2F764">
+      <w:start w:val="1"/>
+      <w:numFmt w:val="decimal"/>
+      <w:lvlText w:val="%1."/>
+      <w:lvlJc w:val="left"/>
+      <w:pPr>
+        <w:ind w:left="360" w:hanging="360"/>
+      </w:pPr>
+      <w:rPr>
+        <w:rFonts w:ascii="Calibri" w:hAnsi="Calibri" w:cs="Calibri" w:hint="default"/>
+        <w:b/>
+        <w:bCs/>
+        <w:i w:val="0"/>
+        <w:iCs w:val="0"/>
+        <w:sz w:val="22"/>
+        <w:szCs w:val="22"/>
+      </w:rPr>
+    </w:lvl>
+    <w:lvl w:ilvl="1" w:tplc="08090019">
+      <w:start w:val="1"/>
+      <w:numFmt w:val="lowerLetter"/>
+      <w:lvlText w:val="%2."/>
+      <w:lvlJc w:val="left"/>
+      <w:pPr>
+        <w:ind w:left="1080" w:hanging="360"/>
+      </w:pPr>
+    </w:lvl>
+    <w:lvl w:ilvl="2" w:tplc="0809001B">
+      <w:start w:val="1"/>
+      <w:numFmt w:val="lowerRoman"/>
+      <w:lvlText w:val="%3."/>
+      <w:lvlJc w:val="right"/>
+      <w:pPr>
+        <w:ind w:left="1800" w:hanging="180"/>
+      </w:pPr>
+    </w:lvl>
+    <w:lvl w:ilvl="3" w:tplc="0809000F">
+      <w:start w:val="1"/>
+      <w:numFmt w:val="decimal"/>
+      <w:lvlText w:val="%4."/>
+      <w:lvlJc w:val="left"/>
+      <w:pPr>
+        <w:tabs>
+          <w:tab w:val="num" w:pos="2520"/>
+        </w:tabs>
+        <w:ind w:left="2520" w:hanging="360"/>
+      </w:pPr>
+      <w:rPr>
+        <w:rFonts w:hint="default"/>
+      </w:rPr>
+    </w:lvl>
+    <w:lvl w:ilvl="4" w:tplc="08090019">
+      <w:start w:val="1"/>
+      <w:numFmt w:val="lowerLetter"/>
+      <w:lvlText w:val="%5."/>
+      <w:lvlJc w:val="left"/>
+      <w:pPr>
+        <w:ind w:left="3240" w:hanging="360"/>
+      </w:pPr>
+    </w:lvl>
+    <w:lvl w:ilvl="5" w:tplc="0809001B">
+      <w:start w:val="1"/>
+      <w:numFmt w:val="lowerRoman"/>
+      <w:lvlText w:val="%6."/>
+      <w:lvlJc w:val="right"/>
+      <w:pPr>
+        <w:ind w:left="3960" w:hanging="180"/>
+      </w:pPr>
+    </w:lvl>
+    <w:lvl w:ilvl="6" w:tplc="0809000F">
+      <w:start w:val="1"/>
+      <w:numFmt w:val="decimal"/>
+      <w:lvlText w:val="%7."/>
+      <w:lvlJc w:val="left"/>
+      <w:pPr>
+        <w:ind w:left="4680" w:hanging="360"/>
+      </w:pPr>
+    </w:lvl>
+    <w:lvl w:ilvl="7" w:tplc="08090019">
+      <w:start w:val="1"/>
+      <w:numFmt w:val="lowerLetter"/>
+      <w:lvlText w:val="%8."/>
+      <w:lvlJc w:val="left"/>
+      <w:pPr>
+        <w:ind w:left="5400" w:hanging="360"/>
+      </w:pPr>
+    </w:lvl>
+    <w:lvl w:ilvl="8" w:tplc="0809001B">
+      <w:start w:val="1"/>
+      <w:numFmt w:val="lowerRoman"/>
+      <w:lvlText w:val="%9."/>
+      <w:lvlJc w:val="right"/>
+      <w:pPr>
+        <w:ind w:left="6120" w:hanging="180"/>
+      </w:pPr>
+    </w:lvl>
+  </w:abstractNum>
+  <w:abstractNum w:abstractNumId="2">
+    <w:nsid w:val="3BC10E10"/>
+    <w:multiLevelType w:val="hybridMultilevel"/>
+    <w:tmpl w:val="1480FB22"/>
+    <w:lvl w:ilvl="0" w:tplc="0809000F">
+      <w:start w:val="1"/>
+      <w:numFmt w:val="decimal"/>
+      <w:lvlText w:val="%1."/>
+      <w:lvlJc w:val="left"/>
+      <w:pPr>
+        <w:ind w:left="720" w:hanging="360"/>
+      </w:pPr>
+      <w:rPr>
+        <w:rFonts w:hint="default"/>
+      </w:rPr>
+    </w:lvl>
+    <w:lvl w:ilvl="1" w:tplc="08090019" w:tentative="1">
+      <w:start w:val="1"/>
+      <w:numFmt w:val="lowerLetter"/>
+      <w:lvlText w:val="%2."/>
+      <w:lvlJc w:val="left"/>
+      <w:pPr>
+        <w:ind w:left="1440" w:hanging="360"/>
+      </w:pPr>
+    </w:lvl>
+    <w:lvl w:ilvl="2" w:tplc="0809001B" w:tentative="1">
+      <w:start w:val="1"/>
+      <w:numFmt w:val="lowerRoman"/>
+      <w:lvlText w:val="%3."/>
+      <w:lvlJc w:val="right"/>
+      <w:pPr>
+        <w:ind w:left="2160" w:hanging="180"/>
+      </w:pPr>
+    </w:lvl>
+    <w:lvl w:ilvl="3" w:tplc="0809000F" w:tentative="1">
+      <w:start w:val="1"/>
+      <w:numFmt w:val="decimal"/>
+      <w:lvlText w:val="%4."/>
+      <w:lvlJc w:val="left"/>
+      <w:pPr>
+        <w:ind w:left="2880" w:hanging="360"/>
+      </w:pPr>
+    </w:lvl>
+    <w:lvl w:ilvl="4" w:tplc="08090019" w:tentative="1">
+      <w:start w:val="1"/>
+      <w:numFmt w:val="lowerLetter"/>
+      <w:lvlText w:val="%5."/>
+      <w:lvlJc w:val="left"/>
+      <w:pPr>
+        <w:ind w:left="3600" w:hanging="360"/>
+      </w:pPr>
+    </w:lvl>
+    <w:lvl w:ilvl="5" w:tplc="0809001B" w:tentative="1">
+      <w:start w:val="1"/>
+      <w:numFmt w:val="lowerRoman"/>
+      <w:lvlText w:val="%6."/>
+      <w:lvlJc w:val="right"/>
+      <w:pPr>
+        <w:ind w:left="4320" w:hanging="180"/>
+      </w:pPr>
+    </w:lvl>
+    <w:lvl w:ilvl="6" w:tplc="0809000F" w:tentative="1">
+      <w:start w:val="1"/>
+      <w:numFmt w:val="decimal"/>
+      <w:lvlText w:val="%7."/>
+      <w:lvlJc w:val="left"/>
+      <w:pPr>
+        <w:ind w:left="5040" w:hanging="360"/>
+      </w:pPr>
+    </w:lvl>
+    <w:lvl w:ilvl="7" w:tplc="08090019" w:tentative="1">
+      <w:start w:val="1"/>
+      <w:numFmt w:val="lowerLetter"/>
+      <w:lvlText w:val="%8."/>
+      <w:lvlJc w:val="left"/>
+      <w:pPr>
+        <w:ind w:left="5760" w:hanging="360"/>
+      </w:pPr>
+    </w:lvl>
+    <w:lvl w:ilvl="8" w:tplc="0809001B" w:tentative="1">
+      <w:start w:val="1"/>
+      <w:numFmt w:val="lowerRoman"/>
+      <w:lvlText w:val="%9."/>
+      <w:lvlJc w:val="right"/>
+      <w:pPr>
+        <w:ind w:left="6480" w:hanging="180"/>
+      </w:pPr>
+    </w:lvl>
+  </w:abstractNum>
+  <w:abstractNum w:abstractNumId="3">
+    <w:nsid w:val="3D470D4D"/>
+    <w:multiLevelType w:val="hybridMultilevel"/>
+    <w:tmpl w:val="D200D0A4"/>
+    <w:lvl w:ilvl="0" w:tplc="0809000F">
+      <w:start w:val="1"/>
+      <w:numFmt w:val="decimal"/>
+      <w:lvlText w:val="%1."/>
+      <w:lvlJc w:val="left"/>
+      <w:pPr>
+        <w:ind w:left="360" w:hanging="360"/>
+      </w:pPr>
+    </w:lvl>
+    <w:lvl w:ilvl="1" w:tplc="08090019">
+      <w:start w:val="1"/>
+      <w:numFmt w:val="lowerLetter"/>
+      <w:lvlText w:val="%2."/>
+      <w:lvlJc w:val="left"/>
+      <w:pPr>
+        <w:ind w:left="1440" w:hanging="360"/>
+      </w:pPr>
+    </w:lvl>
+    <w:lvl w:ilvl="2" w:tplc="0809001B">
+      <w:start w:val="1"/>
+      <w:numFmt w:val="lowerRoman"/>
+      <w:lvlText w:val="%3."/>
+      <w:lvlJc w:val="right"/>
+      <w:pPr>
+        <w:ind w:left="2160" w:hanging="180"/>
+      </w:pPr>
+    </w:lvl>
+    <w:lvl w:ilvl="3" w:tplc="0809000F">
+      <w:start w:val="1"/>
+      <w:numFmt w:val="decimal"/>
+      <w:lvlText w:val="%4."/>
+      <w:lvlJc w:val="left"/>
+      <w:pPr>
+        <w:ind w:left="2880" w:hanging="360"/>
+      </w:pPr>
+    </w:lvl>
+    <w:lvl w:ilvl="4" w:tplc="08090019">
+      <w:start w:val="1"/>
+      <w:numFmt w:val="lowerLetter"/>
+      <w:lvlText w:val="%5."/>
+      <w:lvlJc w:val="left"/>
+      <w:pPr>
+        <w:ind w:left="3600" w:hanging="360"/>
+      </w:pPr>
+    </w:lvl>
+    <w:lvl w:ilvl="5" w:tplc="0809001B">
+      <w:start w:val="1"/>
+      <w:numFmt w:val="lowerRoman"/>
+      <w:lvlText w:val="%6."/>
+      <w:lvlJc w:val="right"/>
+      <w:pPr>
+        <w:ind w:left="4320" w:hanging="180"/>
+      </w:pPr>
+    </w:lvl>
+    <w:lvl w:ilvl="6" w:tplc="0809000F">
+      <w:start w:val="1"/>
+      <w:numFmt w:val="decimal"/>
+      <w:lvlText w:val="%7."/>
+      <w:lvlJc w:val="left"/>
+      <w:pPr>
+        <w:ind w:left="5040" w:hanging="360"/>
+      </w:pPr>
+    </w:lvl>
+    <w:lvl w:ilvl="7" w:tplc="08090019">
+      <w:start w:val="1"/>
+      <w:numFmt w:val="lowerLetter"/>
+      <w:lvlText w:val="%8."/>
+      <w:lvlJc w:val="left"/>
+      <w:pPr>
+        <w:ind w:left="5760" w:hanging="360"/>
+      </w:pPr>
+    </w:lvl>
+    <w:lvl w:ilvl="8" w:tplc="0809001B">
+      <w:start w:val="1"/>
+      <w:numFmt w:val="lowerRoman"/>
+      <w:lvlText w:val="%9."/>
+      <w:lvlJc w:val="right"/>
+      <w:pPr>
+        <w:ind w:left="6480" w:hanging="180"/>
+      </w:pPr>
+    </w:lvl>
+  </w:abstractNum>
+  <w:abstractNum w:abstractNumId="4">
+    <w:nsid w:val="605C7C91"/>
+    <w:multiLevelType w:val="hybridMultilevel"/>
+    <w:tmpl w:val="57CA61E8"/>
+    <w:lvl w:ilvl="0" w:tplc="08090001">
+      <w:start w:val="1"/>
+      <w:numFmt w:val="bullet"/>
+      <w:lvlText w:val=""/>
+      <w:lvlJc w:val="left"/>
+      <w:pPr>
+        <w:ind w:left="720" w:hanging="360"/>
+      </w:pPr>
+      <w:rPr>
+        <w:rFonts w:ascii="Symbol" w:hAnsi="Symbol" w:hint="default"/>
+      </w:rPr>
+    </w:lvl>
+    <w:lvl w:ilvl="1" w:tplc="08090003" w:tentative="1">
+      <w:start w:val="1"/>
+      <w:numFmt w:val="bullet"/>
+      <w:lvlText w:val="o"/>
+      <w:lvlJc w:val="left"/>
+      <w:pPr>
+        <w:ind w:left="1440" w:hanging="360"/>
+      </w:pPr>
+      <w:rPr>
+        <w:rFonts w:ascii="Courier New" w:hAnsi="Courier New" w:cs="Courier New" w:hint="default"/>
+      </w:rPr>
+    </w:lvl>
+    <w:lvl w:ilvl="2" w:tplc="08090005" w:tentative="1">
+      <w:start w:val="1"/>
+      <w:numFmt w:val="bullet"/>
+      <w:lvlText w:val=""/>
+      <w:lvlJc w:val="left"/>
+      <w:pPr>
+        <w:ind w:left="2160" w:hanging="360"/>
+      </w:pPr>
+      <w:rPr>
+        <w:rFonts w:ascii="Wingdings" w:hAnsi="Wingdings" w:hint="default"/>
+      </w:rPr>
+    </w:lvl>
+    <w:lvl w:ilvl="3" w:tplc="08090001" w:tentative="1">
+      <w:start w:val="1"/>
+      <w:numFmt w:val="bullet"/>
+      <w:lvlText w:val=""/>
+      <w:lvlJc w:val="left"/>
+      <w:pPr>
+        <w:ind w:left="2880" w:hanging="360"/>
+      </w:pPr>
+      <w:rPr>
+        <w:rFonts w:ascii="Symbol" w:hAnsi="Symbol" w:hint="default"/>
+      </w:rPr>
+    </w:lvl>
+    <w:lvl w:ilvl="4" w:tplc="08090003" w:tentative="1">
+      <w:start w:val="1"/>
+      <w:numFmt w:val="bullet"/>
+      <w:lvlText w:val="o"/>
+      <w:lvlJc w:val="left"/>
+      <w:pPr>
+        <w:ind w:left="3600" w:hanging="360"/>
+      </w:pPr>
+      <w:rPr>
+        <w:rFonts w:ascii="Courier New" w:hAnsi="Courier New" w:cs="Courier New" w:hint="default"/>
+      </w:rPr>
+    </w:lvl>
+    <w:lvl w:ilvl="5" w:tplc="08090005" w:tentative="1">
+      <w:start w:val="1"/>
+      <w:numFmt w:val="bullet"/>
+      <w:lvlText w:val=""/>
+      <w:lvlJc w:val="left"/>
+      <w:pPr>
+        <w:ind w:left="4320" w:hanging="360"/>
+      </w:pPr>
+      <w:rPr>
+        <w:rFonts w:ascii="Wingdings" w:hAnsi="Wingdings" w:hint="default"/>
+      </w:rPr>
+    </w:lvl>
+    <w:lvl w:ilvl="6" w:tplc="08090001" w:tentative="1">
+      <w:start w:val="1"/>
+      <w:numFmt w:val="bullet"/>
+      <w:lvlText w:val=""/>
+      <w:lvlJc w:val="left"/>
+      <w:pPr>
+        <w:ind w:left="5040" w:hanging="360"/>
+      </w:pPr>
+      <w:rPr>
+        <w:rFonts w:ascii="Symbol" w:hAnsi="Symbol" w:hint="default"/>
+      </w:rPr>
+    </w:lvl>
+    <w:lvl w:ilvl="7" w:tplc="08090003" w:tentative="1">
+      <w:start w:val="1"/>
+      <w:numFmt w:val="bullet"/>
+      <w:lvlText w:val="o"/>
+      <w:lvlJc w:val="left"/>
+      <w:pPr>
+        <w:ind w:left="5760" w:hanging="360"/>
+      </w:pPr>
+      <w:rPr>
+        <w:rFonts w:ascii="Courier New" w:hAnsi="Courier New" w:cs="Courier New" w:hint="default"/>
+      </w:rPr>
+    </w:lvl>
+    <w:lvl w:ilvl="8" w:tplc="08090005" w:tentative="1">
+      <w:start w:val="1"/>
+      <w:numFmt w:val="bullet"/>
+      <w:lvlText w:val=""/>
+      <w:lvlJc w:val="left"/>
+      <w:pPr>
+        <w:ind w:left="6480" w:hanging="360"/>
+      </w:pPr>
+      <w:rPr>
+        <w:rFonts w:ascii="Wingdings" w:hAnsi="Wingdings" w:hint="default"/>
+      </w:rPr>
+    </w:lvl>
+  </w:abstractNum>
+  <w:abstractNum w:abstractNumId="5">
+    <w:nsid w:val="66CE3862"/>
+    <w:multiLevelType w:val="hybridMultilevel"/>
+    <w:tmpl w:val="1FD814C2"/>
+    <w:lvl w:ilvl="0" w:tplc="0809000F">
+      <w:start w:val="1"/>
+      <w:numFmt w:val="decimal"/>
+      <w:lvlText w:val="%1."/>
+      <w:lvlJc w:val="left"/>
+      <w:pPr>
+        <w:ind w:left="720" w:hanging="360"/>
+      </w:pPr>
+      <w:rPr>
+        <w:rFonts w:hint="default"/>
+      </w:rPr>
+    </w:lvl>
+    <w:lvl w:ilvl="1" w:tplc="08090019" w:tentative="1">
+      <w:start w:val="1"/>
+      <w:numFmt w:val="lowerLetter"/>
+      <w:lvlText w:val="%2."/>
+      <w:lvlJc w:val="left"/>
+      <w:pPr>
+        <w:ind w:left="1440" w:hanging="360"/>
+      </w:pPr>
+    </w:lvl>
+    <w:lvl w:ilvl="2" w:tplc="0809001B" w:tentative="1">
+      <w:start w:val="1"/>
+      <w:numFmt w:val="lowerRoman"/>
+      <w:lvlText w:val="%3."/>
+      <w:lvlJc w:val="right"/>
+      <w:pPr>
+        <w:ind w:left="2160" w:hanging="180"/>
+      </w:pPr>
+    </w:lvl>
+    <w:lvl w:ilvl="3" w:tplc="0809000F" w:tentative="1">
+      <w:start w:val="1"/>
+      <w:numFmt w:val="decimal"/>
+      <w:lvlText w:val="%4."/>
+      <w:lvlJc w:val="left"/>
+      <w:pPr>
+        <w:ind w:left="2880" w:hanging="360"/>
+      </w:pPr>
+    </w:lvl>
+    <w:lvl w:ilvl="4" w:tplc="08090019" w:tentative="1">
+      <w:start w:val="1"/>
+      <w:numFmt w:val="lowerLetter"/>
+      <w:lvlText w:val="%5."/>
+      <w:lvlJc w:val="left"/>
+      <w:pPr>
+        <w:ind w:left="3600" w:hanging="360"/>
+      </w:pPr>
+    </w:lvl>
+    <w:lvl w:ilvl="5" w:tplc="0809001B" w:tentative="1">
+      <w:start w:val="1"/>
+      <w:numFmt w:val="lowerRoman"/>
+      <w:lvlText w:val="%6."/>
+      <w:lvlJc w:val="right"/>
+      <w:pPr>
+        <w:ind w:left="4320" w:hanging="180"/>
+      </w:pPr>
+    </w:lvl>
+    <w:lvl w:ilvl="6" w:tplc="0809000F" w:tentative="1">
+      <w:start w:val="1"/>
+      <w:numFmt w:val="decimal"/>
+      <w:lvlText w:val="%7."/>
+      <w:lvlJc w:val="left"/>
+      <w:pPr>
+        <w:ind w:left="5040" w:hanging="360"/>
+      </w:pPr>
+    </w:lvl>
+    <w:lvl w:ilvl="7" w:tplc="08090019" w:tentative="1">
+      <w:start w:val="1"/>
+      <w:numFmt w:val="lowerLetter"/>
+      <w:lvlText w:val="%8."/>
+      <w:lvlJc w:val="left"/>
+      <w:pPr>
+        <w:ind w:left="5760" w:hanging="360"/>
+      </w:pPr>
+    </w:lvl>
+    <w:lvl w:ilvl="8" w:tplc="0809001B" w:tentative="1">
+      <w:start w:val="1"/>
+      <w:numFmt w:val="lowerRoman"/>
+      <w:lvlText w:val="%9."/>
+      <w:lvlJc w:val="right"/>
+      <w:pPr>
+        <w:ind w:left="6480" w:hanging="180"/>
+      </w:pPr>
+    </w:lvl>
+  </w:abstractNum>
+  <w:abstractNum w:abstractNumId="6">
+    <w:nsid w:val="6948366B"/>
+    <w:multiLevelType w:val="hybridMultilevel"/>
+    <w:tmpl w:val="BC3CDA24"/>
+    <w:lvl w:ilvl="0" w:tplc="0809000F">
+      <w:start w:val="1"/>
+      <w:numFmt w:val="decimal"/>
+      <w:lvlText w:val="%1."/>
+      <w:lvlJc w:val="left"/>
+      <w:pPr>
+        <w:ind w:left="720" w:hanging="360"/>
+      </w:pPr>
+      <w:rPr>
+        <w:rFonts w:hint="default"/>
+      </w:rPr>
+    </w:lvl>
+    <w:lvl w:ilvl="1" w:tplc="08090019" w:tentative="1">
+      <w:start w:val="1"/>
+      <w:numFmt w:val="lowerLetter"/>
+      <w:lvlText w:val="%2."/>
+      <w:lvlJc w:val="left"/>
+      <w:pPr>
+        <w:ind w:left="1440" w:hanging="360"/>
+      </w:pPr>
+    </w:lvl>
+    <w:lvl w:ilvl="2" w:tplc="0809001B" w:tentative="1">
+      <w:start w:val="1"/>
+      <w:numFmt w:val="lowerRoman"/>
+      <w:lvlText w:val="%3."/>
+      <w:lvlJc w:val="right"/>
+      <w:pPr>
+        <w:ind w:left="2160" w:hanging="180"/>
+      </w:pPr>
+    </w:lvl>
+    <w:lvl w:ilvl="3" w:tplc="0809000F" w:tentative="1">
+      <w:start w:val="1"/>
+      <w:numFmt w:val="decimal"/>
+      <w:lvlText w:val="%4."/>
+      <w:lvlJc w:val="left"/>
+      <w:pPr>
+        <w:ind w:left="2880" w:hanging="360"/>
+      </w:pPr>
+    </w:lvl>
+    <w:lvl w:ilvl="4" w:tplc="08090019" w:tentative="1">
+      <w:start w:val="1"/>
+      <w:numFmt w:val="lowerLetter"/>
+      <w:lvlText w:val="%5."/>
+      <w:lvlJc w:val="left"/>
+      <w:pPr>
+        <w:ind w:left="3600" w:hanging="360"/>
+      </w:pPr>
+    </w:lvl>
+    <w:lvl w:ilvl="5" w:tplc="0809001B" w:tentative="1">
+      <w:start w:val="1"/>
+      <w:numFmt w:val="lowerRoman"/>
+      <w:lvlText w:val="%6."/>
+      <w:lvlJc w:val="right"/>
+      <w:pPr>
+        <w:ind w:left="4320" w:hanging="180"/>
+      </w:pPr>
+    </w:lvl>
+    <w:lvl w:ilvl="6" w:tplc="0809000F" w:tentative="1">
+      <w:start w:val="1"/>
+      <w:numFmt w:val="decimal"/>
+      <w:lvlText w:val="%7."/>
+      <w:lvlJc w:val="left"/>
+      <w:pPr>
+        <w:ind w:left="5040" w:hanging="360"/>
+      </w:pPr>
+    </w:lvl>
+    <w:lvl w:ilvl="7" w:tplc="08090019" w:tentative="1">
+      <w:start w:val="1"/>
+      <w:numFmt w:val="lowerLetter"/>
+      <w:lvlText w:val="%8."/>
+      <w:lvlJc w:val="left"/>
+      <w:pPr>
+        <w:ind w:left="5760" w:hanging="360"/>
+      </w:pPr>
+    </w:lvl>
+    <w:lvl w:ilvl="8" w:tplc="0809001B" w:tentative="1">
+      <w:start w:val="1"/>
+      <w:numFmt w:val="lowerRoman"/>
+      <w:lvlText w:val="%9."/>
+      <w:lvlJc w:val="right"/>
+      <w:pPr>
+        <w:ind w:left="6480" w:hanging="180"/>
+      </w:pPr>
+    </w:lvl>
+  </w:abstractNum>
+  <w:abstractNum w:abstractNumId="7">
+    <w:nsid w:val="7E845922"/>
+    <w:multiLevelType w:val="hybridMultilevel"/>
+    <w:tmpl w:val="8C06346C"/>
+    <w:lvl w:ilvl="0" w:tplc="0809000F">
+      <w:start w:val="1"/>
+      <w:numFmt w:val="decimal"/>
+      <w:lvlText w:val="%1."/>
+      <w:lvlJc w:val="left"/>
+      <w:pPr>
+        <w:ind w:left="720" w:hanging="360"/>
+      </w:pPr>
+      <w:rPr>
+        <w:rFonts w:hint="default"/>
+      </w:rPr>
+    </w:lvl>
+    <w:lvl w:ilvl="1" w:tplc="08090019" w:tentative="1">
+      <w:start w:val="1"/>
+      <w:numFmt w:val="lowerLetter"/>
+      <w:lvlText w:val="%2."/>
+      <w:lvlJc w:val="left"/>
+      <w:pPr>
+        <w:ind w:left="1440" w:hanging="360"/>
+      </w:pPr>
+    </w:lvl>
+    <w:lvl w:ilvl="2" w:tplc="0809001B" w:tentative="1">
+      <w:start w:val="1"/>
+      <w:numFmt w:val="lowerRoman"/>
+      <w:lvlText w:val="%3."/>
+      <w:lvlJc w:val="right"/>
+      <w:pPr>
+        <w:ind w:left="2160" w:hanging="180"/>
+      </w:pPr>
+    </w:lvl>
+    <w:lvl w:ilvl="3" w:tplc="0809000F" w:tentative="1">
+      <w:start w:val="1"/>
+      <w:numFmt w:val="decimal"/>
+      <w:lvlText w:val="%4."/>
+      <w:lvlJc w:val="left"/>
+      <w:pPr>
+        <w:ind w:left="2880" w:hanging="360"/>
+      </w:pPr>
+    </w:lvl>
+    <w:lvl w:ilvl="4" w:tplc="08090019" w:tentative="1">
+      <w:start w:val="1"/>
+      <w:numFmt w:val="lowerLetter"/>
+      <w:lvlText w:val="%5."/>
+      <w:lvlJc w:val="left"/>
+      <w:pPr>
+        <w:ind w:left="3600" w:hanging="360"/>
+      </w:pPr>
+    </w:lvl>
+    <w:lvl w:ilvl="5" w:tplc="0809001B" w:tentative="1">
+      <w:start w:val="1"/>
+      <w:numFmt w:val="lowerRoman"/>
+      <w:lvlText w:val="%6."/>
+      <w:lvlJc w:val="right"/>
+      <w:pPr>
+        <w:ind w:left="4320" w:hanging="180"/>
+      </w:pPr>
+    </w:lvl>
+    <w:lvl w:ilvl="6" w:tplc="0809000F" w:tentative="1">
+      <w:start w:val="1"/>
+      <w:numFmt w:val="decimal"/>
+      <w:lvlText w:val="%7."/>
+      <w:lvlJc w:val="left"/>
+      <w:pPr>
+        <w:ind w:left="5040" w:hanging="360"/>
+      </w:pPr>
+    </w:lvl>
+    <w:lvl w:ilvl="7" w:tplc="08090019" w:tentative="1">
+      <w:start w:val="1"/>
+      <w:numFmt w:val="lowerLetter"/>
+      <w:lvlText w:val="%8."/>
+      <w:lvlJc w:val="left"/>
+      <w:pPr>
+        <w:ind w:left="5760" w:hanging="360"/>
+      </w:pPr>
+    </w:lvl>
+    <w:lvl w:ilvl="8" w:tplc="0809001B" w:tentative="1">
+      <w:start w:val="1"/>
+      <w:numFmt w:val="lowerRoman"/>
+      <w:lvlText w:val="%9."/>
+      <w:lvlJc w:val="right"/>
+      <w:pPr>
+        <w:ind w:left="6480" w:hanging="180"/>
+      </w:pPr>
+    </w:lvl>
+  </w:abstractNum>
+  <w:num w:numId="1">
+    <w:abstractNumId w:val="4"/>
+  </w:num>
+  <w:num w:numId="2">
+    <w:abstractNumId w:val="1"/>
+  </w:num>
+  <w:num w:numId="3">
+    <w:abstractNumId w:val="3"/>
+  </w:num>
+  <w:num w:numId="4">
+    <w:abstractNumId w:val="2"/>
+  </w:num>
+  <w:num w:numId="5">
+    <w:abstractNumId w:val="0"/>
+  </w:num>
+  <w:num w:numId="6">
+    <w:abstractNumId w:val="7"/>
+  </w:num>
+  <w:num w:numId="7">
+    <w:abstractNumId w:val="5"/>
+  </w:num>
+  <w:num w:numId="8">
+    <w:abstractNumId w:val="6"/>
+  </w:num>
+</w:numbering>
 </file>
 
 <file path=word/styles.xml><?xml version="1.0" encoding="utf-8"?>
@@ -252,7 +1203,10 @@
   <w:style w:type="paragraph" w:default="1" w:styleId="Normal">
     <w:name w:val="Normal"/>
     <w:qFormat/>
-    <w:rsid w:val="00781616"/>
+    <w:rsid w:val="00BC5925"/>
+    <w:pPr>
+      <w:spacing w:after="0"/>
+    </w:pPr>
   </w:style>
   <w:style w:type="paragraph" w:styleId="Heading1">
     <w:name w:val="heading 1"/>
@@ -280,7 +1234,6 @@
   <w:style w:type="character" w:default="1" w:styleId="DefaultParagraphFont">
     <w:name w:val="Default Paragraph Font"/>
     <w:uiPriority w:val="1"/>
-    <w:semiHidden/>
     <w:unhideWhenUsed/>
   </w:style>
   <w:style w:type="table" w:default="1" w:styleId="TableNormal">
@@ -358,6 +1311,17 @@
       <w:sz w:val="28"/>
       <w:szCs w:val="28"/>
     </w:rPr>
+  </w:style>
+  <w:style w:type="paragraph" w:styleId="ListParagraph">
+    <w:name w:val="List Paragraph"/>
+    <w:basedOn w:val="Normal"/>
+    <w:uiPriority w:val="34"/>
+    <w:qFormat/>
+    <w:rsid w:val="00BC5925"/>
+    <w:pPr>
+      <w:ind w:left="720"/>
+      <w:contextualSpacing/>
+    </w:pPr>
   </w:style>
 </w:styles>
 </file>

</xml_diff>